<commit_message>
libraries dumped, minor refactoring of Pdp
</commit_message>
<xml_diff>
--- a/Documentation/HiWi Doc/19_notes.docx
+++ b/Documentation/HiWi Doc/19_notes.docx
@@ -15,13 +15,13 @@
         <w:t xml:space="preserve">Week </w:t>
       </w:r>
       <w:r>
-        <w:t xml:space="preserve"> 1</w:t>
-      </w:r>
-      <w:r>
-        <w:t>7</w:t>
-      </w:r>
-      <w:r>
-        <w:t>-18 (6</w:t>
+        <w:t xml:space="preserve"> </w:t>
+      </w:r>
+      <w:r>
+        <w:t>19</w:t>
+      </w:r>
+      <w:r>
+        <w:t xml:space="preserve"> (6</w:t>
       </w:r>
       <w:r>
         <w:t xml:space="preserve"> h)</w:t>
@@ -63,6 +63,37 @@
     <w:p>
       <w:r>
         <w:t>TODO</w:t>
+      </w:r>
+    </w:p>
+    <w:p/>
+    <w:p>
+      <w:pPr>
+        <w:pStyle w:val="ListParagraph"/>
+        <w:numPr>
+          <w:ilvl w:val="0"/>
+          <w:numId w:val="17"/>
+        </w:numPr>
+      </w:pPr>
+      <w:r>
+        <w:t>Dump dependency</w:t>
+      </w:r>
+    </w:p>
+    <w:p>
+      <w:pPr>
+        <w:pStyle w:val="ListParagraph"/>
+        <w:numPr>
+          <w:ilvl w:val="0"/>
+          <w:numId w:val="17"/>
+        </w:numPr>
+        <w:rPr>
+          <w:b/>
+        </w:rPr>
+      </w:pPr>
+      <w:r>
+        <w:rPr>
+          <w:b/>
+        </w:rPr>
+        <w:t>Add method update… to IPep2Pdp</w:t>
       </w:r>
     </w:p>
     <w:p>

</xml_diff>